<commit_message>
I completed the comment of question 1 and wrote introduction of project.
</commit_message>
<xml_diff>
--- a/Report.docx
+++ b/Report.docx
@@ -260,52 +260,7 @@
           <w:szCs w:val="32"/>
           <w:lang w:val="en-US"/>
         </w:rPr>
-        <w:t xml:space="preserve">Due Date: </w:t>
-      </w:r>
-      <w:r>
-        <w:rPr>
-          <w:b/>
-          <w:sz w:val="32"/>
-          <w:szCs w:val="32"/>
-          <w:lang w:val="en-US"/>
-        </w:rPr>
-        <w:t>05</w:t>
-      </w:r>
-      <w:r>
-        <w:rPr>
-          <w:b/>
-          <w:sz w:val="32"/>
-          <w:szCs w:val="32"/>
-          <w:lang w:val="en-US"/>
-        </w:rPr>
-        <w:t>.</w:t>
-      </w:r>
-      <w:r>
-        <w:rPr>
-          <w:b/>
-          <w:sz w:val="32"/>
-          <w:szCs w:val="32"/>
-          <w:lang w:val="en-US"/>
-        </w:rPr>
-        <w:t>0</w:t>
-      </w:r>
-      <w:r>
-        <w:rPr>
-          <w:b/>
-          <w:sz w:val="32"/>
-          <w:szCs w:val="32"/>
-          <w:lang w:val="en-US"/>
-        </w:rPr>
-        <w:t>1.201</w:t>
-      </w:r>
-      <w:r>
-        <w:rPr>
-          <w:b/>
-          <w:sz w:val="32"/>
-          <w:szCs w:val="32"/>
-          <w:lang w:val="en-US"/>
-        </w:rPr>
-        <w:t>9</w:t>
+        <w:t>Due Date: 05.01.2019</w:t>
       </w:r>
     </w:p>
     <w:p>
@@ -429,11 +384,47 @@
       </w:r>
     </w:p>
     <w:p>
+      <w:pPr>
+        <w:jc w:val="both"/>
+      </w:pPr>
       <w:r>
         <w:tab/>
-      </w:r>
-    </w:p>
-    <w:p/>
+        <w:t xml:space="preserve">In this project, we examine some converter topologies which are three phase rectifier, buck and boost converter. Firstly, we fed a dc machine with three </w:t>
+      </w:r>
+      <w:proofErr w:type="gramStart"/>
+      <w:r>
+        <w:t>phase controlled</w:t>
+      </w:r>
+      <w:proofErr w:type="gramEnd"/>
+      <w:r>
+        <w:t xml:space="preserve"> rectifier by using </w:t>
+      </w:r>
+      <w:proofErr w:type="spellStart"/>
+      <w:r>
+        <w:t>simulink</w:t>
+      </w:r>
+      <w:proofErr w:type="spellEnd"/>
+      <w:r>
+        <w:t xml:space="preserve"> and we added the speed controller to motor. We controlled the speed with pi controller. Therefore, we observed overshoot in speed graph and motor reached to steady state. In the second part of </w:t>
+      </w:r>
+      <w:r>
+        <w:t xml:space="preserve">the </w:t>
+      </w:r>
+      <w:r>
+        <w:t>project, we designed a buck converter for specified input and output voltage in the Simulink.</w:t>
+      </w:r>
+      <w:r>
+        <w:t xml:space="preserve"> Thus, we chose the components of this converter with respect to component`s datasheet and made cost analysis. In third part of the project, we designed a boost converter in WEBENCH. </w:t>
+      </w:r>
+      <w:r>
+        <w:tab/>
+      </w:r>
+    </w:p>
+    <w:p>
+      <w:pPr>
+        <w:jc w:val="both"/>
+      </w:pPr>
+    </w:p>
     <w:p/>
     <w:p>
       <w:pPr>
@@ -462,8 +453,8 @@
           <w:noProof/>
         </w:rPr>
         <w:drawing>
-          <wp:inline distT="0" distB="0" distL="0" distR="0" wp14:anchorId="2957CD29" wp14:editId="1FA75B95">
-            <wp:extent cx="4752754" cy="2956761"/>
+          <wp:inline distT="0" distB="0" distL="0" distR="0" wp14:anchorId="2957CD29" wp14:editId="30532DE8">
+            <wp:extent cx="4352544" cy="2707784"/>
             <wp:effectExtent l="0" t="0" r="0" b="0"/>
             <wp:docPr id="1" name="Resim 1"/>
             <wp:cNvGraphicFramePr>
@@ -494,7 +485,7 @@
                   <pic:spPr bwMode="auto">
                     <a:xfrm>
                       <a:off x="0" y="0"/>
-                      <a:ext cx="4799331" cy="2985737"/>
+                      <a:ext cx="4444814" cy="2765187"/>
                     </a:xfrm>
                     <a:prstGeom prst="rect">
                       <a:avLst/>
@@ -519,14 +510,36 @@
       <w:r>
         <w:t xml:space="preserve">Figure </w:t>
       </w:r>
-      <w:fldSimple w:instr=" SEQ Figure \* ARABIC ">
-        <w:r>
-          <w:rPr>
-            <w:noProof/>
-          </w:rPr>
-          <w:t>1</w:t>
-        </w:r>
-      </w:fldSimple>
+      <w:r>
+        <w:rPr>
+          <w:noProof/>
+        </w:rPr>
+        <w:fldChar w:fldCharType="begin"/>
+      </w:r>
+      <w:r>
+        <w:rPr>
+          <w:noProof/>
+        </w:rPr>
+        <w:instrText xml:space="preserve"> SEQ Figure \* ARABIC </w:instrText>
+      </w:r>
+      <w:r>
+        <w:rPr>
+          <w:noProof/>
+        </w:rPr>
+        <w:fldChar w:fldCharType="separate"/>
+      </w:r>
+      <w:r>
+        <w:rPr>
+          <w:noProof/>
+        </w:rPr>
+        <w:t>1</w:t>
+      </w:r>
+      <w:r>
+        <w:rPr>
+          <w:noProof/>
+        </w:rPr>
+        <w:fldChar w:fldCharType="end"/>
+      </w:r>
       <w:r>
         <w:t>: Setup for question 1</w:t>
       </w:r>
@@ -589,8 +602,12 @@
         </w:rPr>
         <w:t xml:space="preserve"> since </w:t>
       </w:r>
-      <w:bookmarkStart w:id="0" w:name="_GoBack"/>
-      <w:bookmarkEnd w:id="0"/>
+      <w:r>
+        <w:rPr>
+          <w:lang w:val="en-US"/>
+        </w:rPr>
+        <w:t>we used small integral constant.</w:t>
+      </w:r>
     </w:p>
     <w:tbl>
       <w:tblPr>
@@ -835,13 +852,14 @@
         <w:keepNext/>
         <w:jc w:val="center"/>
       </w:pPr>
+      <w:bookmarkStart w:id="0" w:name="_GoBack"/>
       <w:r>
         <w:rPr>
           <w:noProof/>
         </w:rPr>
         <w:drawing>
-          <wp:inline distT="0" distB="0" distL="0" distR="0" wp14:anchorId="7FA9F46A" wp14:editId="5C42BC15">
-            <wp:extent cx="4423144" cy="2314590"/>
+          <wp:inline distT="0" distB="0" distL="0" distR="0" wp14:anchorId="7FA9F46A" wp14:editId="19F5350F">
+            <wp:extent cx="3167481" cy="1657513"/>
             <wp:effectExtent l="0" t="0" r="0" b="0"/>
             <wp:docPr id="4" name="Resim 4"/>
             <wp:cNvGraphicFramePr>
@@ -872,7 +890,7 @@
                   <pic:spPr bwMode="auto">
                     <a:xfrm>
                       <a:off x="0" y="0"/>
-                      <a:ext cx="4432513" cy="2319493"/>
+                      <a:ext cx="3200409" cy="1674744"/>
                     </a:xfrm>
                     <a:prstGeom prst="rect">
                       <a:avLst/>
@@ -888,6 +906,7 @@
           </wp:inline>
         </w:drawing>
       </w:r>
+      <w:bookmarkEnd w:id="0"/>
     </w:p>
     <w:p>
       <w:pPr>
@@ -900,14 +919,36 @@
       <w:r>
         <w:t xml:space="preserve">Figure </w:t>
       </w:r>
-      <w:fldSimple w:instr=" SEQ Figure \* ARABIC ">
-        <w:r>
-          <w:rPr>
-            <w:noProof/>
-          </w:rPr>
-          <w:t>4</w:t>
-        </w:r>
-      </w:fldSimple>
+      <w:r>
+        <w:rPr>
+          <w:noProof/>
+        </w:rPr>
+        <w:fldChar w:fldCharType="begin"/>
+      </w:r>
+      <w:r>
+        <w:rPr>
+          <w:noProof/>
+        </w:rPr>
+        <w:instrText xml:space="preserve"> SEQ Figure \* ARABIC </w:instrText>
+      </w:r>
+      <w:r>
+        <w:rPr>
+          <w:noProof/>
+        </w:rPr>
+        <w:fldChar w:fldCharType="separate"/>
+      </w:r>
+      <w:r>
+        <w:rPr>
+          <w:noProof/>
+        </w:rPr>
+        <w:t>4</w:t>
+      </w:r>
+      <w:r>
+        <w:rPr>
+          <w:noProof/>
+        </w:rPr>
+        <w:fldChar w:fldCharType="end"/>
+      </w:r>
       <w:r>
         <w:t>: Result for performance test</w:t>
       </w:r>
@@ -915,34 +956,27 @@
     <w:p>
       <w:pPr>
         <w:jc w:val="both"/>
-        <w:rPr>
-          <w:lang w:val="en-US"/>
-        </w:rPr>
       </w:pPr>
       <w:r>
         <w:rPr>
           <w:lang w:val="en-US"/>
         </w:rPr>
         <w:tab/>
-        <w:t xml:space="preserve">In performance test, firstly, we arranged the desired speed to 150 rad/sec and we waited to reach motor to steady state. After it reached to steady state, we changed the desired speed to 75 rad/sec. </w:t>
-      </w:r>
-    </w:p>
-    <w:p>
-      <w:pPr>
-        <w:jc w:val="both"/>
-      </w:pPr>
-    </w:p>
-    <w:p>
-      <w:pPr>
-        <w:jc w:val="both"/>
-      </w:pPr>
-    </w:p>
-    <w:p>
-      <w:pPr>
-        <w:jc w:val="both"/>
-      </w:pPr>
-    </w:p>
-    <w:p/>
+        <w:t>In performance test, firstly, we arranged the desired speed to 150 rad/sec and we waited to reach motor to steady state. After it reached to steady state, we changed the desired speed to 75 rad/sec</w:t>
+      </w:r>
+      <w:r>
+        <w:rPr>
+          <w:lang w:val="en-US"/>
+        </w:rPr>
+        <w:t xml:space="preserve">. </w:t>
+      </w:r>
+      <w:r>
+        <w:rPr>
+          <w:lang w:val="en-US"/>
+        </w:rPr>
+        <w:t>In shorth amount of time, motor reached to steady state since small error occurred from 150 to 75.  When it reached to steady state, we changed the desired speed. In shorth amount of time, because of the small error, it reached to steady state.</w:t>
+      </w:r>
+    </w:p>
     <w:p>
       <w:pPr>
         <w:rPr>
@@ -977,7 +1011,6 @@
           <w:sz w:val="32"/>
           <w:szCs w:val="32"/>
         </w:rPr>
-        <w:lastRenderedPageBreak/>
         <w:t>Question 3-)</w:t>
       </w:r>
     </w:p>
@@ -999,6 +1032,7 @@
           <w:sz w:val="32"/>
           <w:szCs w:val="32"/>
         </w:rPr>
+        <w:lastRenderedPageBreak/>
         <w:t>Conclusion</w:t>
       </w:r>
     </w:p>

</xml_diff>

<commit_message>
I have completed 90% of the last questions. There lefts only making comments about: - Efficiency vs Output Current Graph -Output Voltage Ripple vs Output Current Graph -Output Voltage & Load Current vs Time
</commit_message>
<xml_diff>
--- a/Report.docx
+++ b/Report.docx
@@ -508,7 +508,7 @@
           <w:sz w:val="32"/>
           <w:szCs w:val="32"/>
         </w:rPr>
-        <w:t>Question 1-)</w:t>
+        <w:t>Question 1</w:t>
       </w:r>
     </w:p>
     <w:p>
@@ -1124,16 +1124,6 @@
         <w:lastRenderedPageBreak/>
         <w:t>Question 2</w:t>
       </w:r>
-      <w:proofErr w:type="gramStart"/>
-      <w:r>
-        <w:rPr>
-          <w:b/>
-          <w:sz w:val="32"/>
-          <w:szCs w:val="32"/>
-        </w:rPr>
-        <w:t>-)</w:t>
-      </w:r>
-      <w:proofErr w:type="gramEnd"/>
     </w:p>
     <w:p>
       <w:pPr>
@@ -1160,7 +1150,7 @@
             <v:path o:extrusionok="f" gradientshapeok="t" o:connecttype="rect"/>
             <o:lock v:ext="edit" aspectratio="t"/>
           </v:shapetype>
-          <v:shape id="_x0000_i1030" type="#_x0000_t75" style="width:467.7pt;height:245.05pt">
+          <v:shape id="_x0000_i1030" type="#_x0000_t75" style="width:467.7pt;height:244.8pt">
             <v:imagedata r:id="rId10" o:title="overall-ideal"/>
           </v:shape>
         </w:pict>
@@ -1286,7 +1276,7 @@
       </w:pPr>
       <w:r>
         <w:pict>
-          <v:shape id="_x0000_i1025" type="#_x0000_t75" style="width:324.9pt;height:143.4pt">
+          <v:shape id="_x0000_i1025" type="#_x0000_t75" style="width:324.95pt;height:143.35pt">
             <v:imagedata r:id="rId11" o:title="VDS"/>
           </v:shape>
         </w:pict>
@@ -1343,7 +1333,7 @@
       <w:r>
         <w:lastRenderedPageBreak/>
         <w:pict>
-          <v:shape id="_x0000_i1026" type="#_x0000_t75" style="width:323.1pt;height:147.65pt">
+          <v:shape id="_x0000_i1026" type="#_x0000_t75" style="width:323.05pt;height:147.75pt">
             <v:imagedata r:id="rId12" o:title="ID"/>
           </v:shape>
         </w:pict>
@@ -2894,7 +2884,7 @@
           <w:b/>
         </w:rPr>
         <w:pict>
-          <v:shape id="_x0000_i1027" type="#_x0000_t75" style="width:353.35pt;height:171.85pt">
+          <v:shape id="_x0000_i1027" type="#_x0000_t75" style="width:353.1pt;height:171.55pt">
             <v:imagedata r:id="rId14" o:title="Diode Surge Current"/>
           </v:shape>
         </w:pict>
@@ -2941,7 +2931,7 @@
           <w:b/>
         </w:rPr>
         <w:pict>
-          <v:shape id="_x0000_i1028" type="#_x0000_t75" style="width:353.35pt;height:174.25pt">
+          <v:shape id="_x0000_i1028" type="#_x0000_t75" style="width:353.75pt;height:174.05pt">
             <v:imagedata r:id="rId15" o:title="Average Diode Current"/>
           </v:shape>
         </w:pict>
@@ -3421,7 +3411,7 @@
           <w:b/>
         </w:rPr>
         <w:pict>
-          <v:shape id="_x0000_i1029" type="#_x0000_t75" style="width:250.5pt;height:67.15pt">
+          <v:shape id="_x0000_i1029" type="#_x0000_t75" style="width:250.45pt;height:67pt">
             <v:imagedata r:id="rId17" o:title="AVG ind current"/>
           </v:shape>
         </w:pict>
@@ -3876,7 +3866,7 @@
           <w:b/>
         </w:rPr>
         <w:pict>
-          <v:shape id="_x0000_i1031" type="#_x0000_t75" style="width:230.5pt;height:108.3pt">
+          <v:shape id="_x0000_i1031" type="#_x0000_t75" style="width:230.4pt;height:108.3pt">
             <v:imagedata r:id="rId18" o:title="cap voltage"/>
           </v:shape>
         </w:pict>
@@ -4526,7 +4516,7 @@
       </w:pPr>
       <w:r>
         <w:pict>
-          <v:shape id="_x0000_i1033" type="#_x0000_t75" style="width:320.65pt;height:124.65pt">
+          <v:shape id="_x0000_i1033" type="#_x0000_t75" style="width:320.55pt;height:124.6pt">
             <v:imagedata r:id="rId19" o:title="source current"/>
           </v:shape>
         </w:pict>
@@ -4601,7 +4591,7 @@
       </w:pPr>
       <w:r>
         <w:pict>
-          <v:shape id="_x0000_i1034" type="#_x0000_t75" style="width:323.7pt;height:138.55pt">
+          <v:shape id="_x0000_i1034" type="#_x0000_t75" style="width:323.7pt;height:138.35pt">
             <v:imagedata r:id="rId20" o:title="output current"/>
           </v:shape>
         </w:pict>
@@ -4676,7 +4666,7 @@
       </w:pPr>
       <w:r>
         <w:pict>
-          <v:shape id="_x0000_i1035" type="#_x0000_t75" style="width:320.65pt;height:132.5pt">
+          <v:shape id="_x0000_i1035" type="#_x0000_t75" style="width:320.55pt;height:132.75pt">
             <v:imagedata r:id="rId21" o:title="Output Voltage"/>
           </v:shape>
         </w:pict>
@@ -4704,32 +4694,32 @@
       <w:r>
         <w:t xml:space="preserve">utput </w:t>
       </w:r>
+      <w:r>
+        <w:t xml:space="preserve">voltage </w:t>
+      </w:r>
+      <w:r>
+        <w:t>(</w:t>
+      </w:r>
+      <w:proofErr w:type="spellStart"/>
       <w:proofErr w:type="gramStart"/>
       <w:r>
-        <w:t>voltage</w:t>
-      </w:r>
-      <w:r>
+        <w:t>V</w:t>
+      </w:r>
+      <w:r>
+        <w:rPr>
+          <w:vertAlign w:val="subscript"/>
+        </w:rPr>
+        <w:t>output</w:t>
+      </w:r>
+      <w:proofErr w:type="spellEnd"/>
+      <w:r>
+        <w:rPr>
+          <w:vertAlign w:val="subscript"/>
+        </w:rPr>
         <w:t>(</w:t>
       </w:r>
       <w:proofErr w:type="spellStart"/>
       <w:proofErr w:type="gramEnd"/>
-      <w:r>
-        <w:t>V</w:t>
-      </w:r>
-      <w:r>
-        <w:rPr>
-          <w:vertAlign w:val="subscript"/>
-        </w:rPr>
-        <w:t>output</w:t>
-      </w:r>
-      <w:proofErr w:type="spellEnd"/>
-      <w:r>
-        <w:rPr>
-          <w:vertAlign w:val="subscript"/>
-        </w:rPr>
-        <w:t>(</w:t>
-      </w:r>
-      <w:proofErr w:type="spellStart"/>
       <w:r>
         <w:rPr>
           <w:vertAlign w:val="subscript"/>
@@ -5009,7 +4999,7 @@
           <w:szCs w:val="32"/>
         </w:rPr>
         <w:pict>
-          <v:shape id="_x0000_i1036" type="#_x0000_t75" style="width:318.85pt;height:155.5pt">
+          <v:shape id="_x0000_i1036" type="#_x0000_t75" style="width:319.3pt;height:155.25pt">
             <v:imagedata r:id="rId23" o:title="ripple ind current"/>
           </v:shape>
         </w:pict>
@@ -5302,7 +5292,7 @@
         </w:rPr>
         <w:lastRenderedPageBreak/>
         <w:pict>
-          <v:shape id="_x0000_i1032" type="#_x0000_t75" style="width:467.1pt;height:202.7pt">
+          <v:shape id="_x0000_i1032" type="#_x0000_t75" style="width:467.05pt;height:202.85pt">
             <v:imagedata r:id="rId24" o:title="overall-nonideal"/>
           </v:shape>
         </w:pict>
@@ -5346,7 +5336,7 @@
           <w:szCs w:val="32"/>
         </w:rPr>
         <w:pict>
-          <v:shape id="_x0000_i1037" type="#_x0000_t75" style="width:243.25pt;height:119.8pt">
+          <v:shape id="_x0000_i1037" type="#_x0000_t75" style="width:243.55pt;height:120.2pt">
             <v:imagedata r:id="rId25" o:title="efficiency"/>
           </v:shape>
         </w:pict>
@@ -6299,21 +6289,1274 @@
         </w:rPr>
         <w:t>Question 3</w:t>
       </w:r>
+    </w:p>
+    <w:p>
+      <w:pPr>
+        <w:rPr>
+          <w:rFonts w:cstheme="minorHAnsi"/>
+        </w:rPr>
+      </w:pPr>
+      <w:r>
+        <w:rPr>
+          <w:rFonts w:cstheme="minorHAnsi"/>
+        </w:rPr>
+        <w:t>In this question</w:t>
+      </w:r>
+      <w:r>
+        <w:rPr>
+          <w:rFonts w:cstheme="minorHAnsi"/>
+        </w:rPr>
+        <w:t xml:space="preserve"> we are asked to design a boost converter which takes the voltage in the range [4.8, 5.2] and gives the output of 12 V provided that there is a 2</w:t>
+      </w:r>
+      <w:r>
+        <w:rPr>
+          <w:rFonts w:cstheme="minorHAnsi"/>
+        </w:rPr>
+        <w:t xml:space="preserve"> Ω resistance</w:t>
+      </w:r>
+      <w:r>
+        <w:rPr>
+          <w:sz w:val="20"/>
+          <w:szCs w:val="20"/>
+        </w:rPr>
+        <w:t xml:space="preserve"> at the output terminals of the system. For this purpose we are expected to utilize the platform called “</w:t>
+      </w:r>
+      <w:proofErr w:type="spellStart"/>
+      <w:r>
+        <w:rPr>
+          <w:sz w:val="20"/>
+          <w:szCs w:val="20"/>
+        </w:rPr>
+        <w:t>webench</w:t>
+      </w:r>
+      <w:proofErr w:type="spellEnd"/>
+      <w:r>
+        <w:rPr>
+          <w:sz w:val="20"/>
+          <w:szCs w:val="20"/>
+        </w:rPr>
+        <w:t>”.</w:t>
+      </w:r>
+    </w:p>
+    <w:p>
+      <w:pPr>
+        <w:rPr>
+          <w:b/>
+        </w:rPr>
+      </w:pPr>
+      <w:r>
+        <w:rPr>
+          <w:b/>
+        </w:rPr>
+        <w:t>3.1)</w:t>
+      </w:r>
+      <w:r>
+        <w:rPr>
+          <w:b/>
+        </w:rPr>
+        <w:t xml:space="preserve"> </w:t>
+      </w:r>
+    </w:p>
+    <w:p>
+      <w:r>
+        <w:t xml:space="preserve">Before </w:t>
+      </w:r>
+      <w:proofErr w:type="spellStart"/>
+      <w:r>
+        <w:t>Webench</w:t>
+      </w:r>
+      <w:proofErr w:type="spellEnd"/>
+      <w:r>
+        <w:t xml:space="preserve"> offers the alternatives of the system explained above, we need to supply the values of input voltage output voltage and output current to the program. Moreover, for a design that satisfies our expectations, we let the </w:t>
+      </w:r>
+      <w:proofErr w:type="spellStart"/>
+      <w:r>
+        <w:t>webench</w:t>
+      </w:r>
+      <w:proofErr w:type="spellEnd"/>
+      <w:r>
+        <w:t xml:space="preserve"> know what we give priority </w:t>
+      </w:r>
+      <w:r>
+        <w:t xml:space="preserve">in our design. In this manner, we have chosen “TPS61088” boost converter design by utilizing advanced charting. In this charting we decided x-axis to be efficiency, y-axis to be BOM-cost and bubble size to be </w:t>
+      </w:r>
+      <w:proofErr w:type="spellStart"/>
       <w:proofErr w:type="gramStart"/>
       <w:r>
-        <w:rPr>
-          <w:b/>
-          <w:sz w:val="32"/>
-          <w:szCs w:val="32"/>
-        </w:rPr>
-        <w:t>-)</w:t>
+        <w:t>V</w:t>
+      </w:r>
+      <w:r>
+        <w:rPr>
+          <w:vertAlign w:val="subscript"/>
+        </w:rPr>
+        <w:t>out</w:t>
+      </w:r>
+      <w:proofErr w:type="spellEnd"/>
+      <w:r>
+        <w:rPr>
+          <w:vertAlign w:val="subscript"/>
+        </w:rPr>
+        <w:t>(</w:t>
       </w:r>
       <w:proofErr w:type="gramEnd"/>
+      <w:r>
+        <w:rPr>
+          <w:vertAlign w:val="subscript"/>
+        </w:rPr>
+        <w:t>p-p)</w:t>
+      </w:r>
+      <w:r>
+        <w:t xml:space="preserve"> since we expect from our system to be efficient and cheap in the first place as these constraint are really important for a company to make designs. Then among the design that satisfy these requirements, we are going to select the design whose output ripples are the least (smallest bubble) that is also shown in figure-19. Note that </w:t>
+      </w:r>
+      <w:proofErr w:type="spellStart"/>
+      <w:proofErr w:type="gramStart"/>
+      <w:r>
+        <w:t>V</w:t>
+      </w:r>
+      <w:r>
+        <w:rPr>
+          <w:vertAlign w:val="subscript"/>
+        </w:rPr>
+        <w:t>out</w:t>
+      </w:r>
+      <w:proofErr w:type="spellEnd"/>
+      <w:r>
+        <w:rPr>
+          <w:vertAlign w:val="subscript"/>
+        </w:rPr>
+        <w:t>(</w:t>
+      </w:r>
+      <w:proofErr w:type="gramEnd"/>
+      <w:r>
+        <w:rPr>
+          <w:vertAlign w:val="subscript"/>
+        </w:rPr>
+        <w:t xml:space="preserve">p-p) </w:t>
+      </w:r>
+      <w:r>
+        <w:t xml:space="preserve">can be diminished after the design as well by playing with the D, </w:t>
+      </w:r>
+      <w:proofErr w:type="spellStart"/>
+      <w:r>
+        <w:t>f</w:t>
+      </w:r>
+      <w:r>
+        <w:rPr>
+          <w:vertAlign w:val="subscript"/>
+        </w:rPr>
+        <w:t>s</w:t>
+      </w:r>
+      <w:proofErr w:type="spellEnd"/>
+      <w:r>
+        <w:t xml:space="preserve"> and/or </w:t>
+      </w:r>
+      <w:proofErr w:type="spellStart"/>
+      <w:r>
+        <w:t>ζ</w:t>
+      </w:r>
+      <w:r>
+        <w:rPr>
+          <w:vertAlign w:val="subscript"/>
+        </w:rPr>
+        <w:t>RC</w:t>
+      </w:r>
+      <w:proofErr w:type="spellEnd"/>
+      <w:r>
+        <w:t xml:space="preserve"> values.</w:t>
+      </w:r>
+    </w:p>
+    <w:p/>
+    <w:p>
+      <w:pPr>
+        <w:keepNext/>
+        <w:jc w:val="center"/>
+      </w:pPr>
+      <w:r>
+        <w:lastRenderedPageBreak/>
+        <w:pict>
+          <v:shape id="_x0000_i1038" type="#_x0000_t75" style="width:467.05pt;height:140.85pt">
+            <v:imagedata r:id="rId26" o:title="Advanced Charting"/>
+          </v:shape>
+        </w:pict>
+      </w:r>
+    </w:p>
+    <w:p>
+      <w:pPr>
+        <w:pStyle w:val="ResimYazs"/>
+        <w:jc w:val="center"/>
+      </w:pPr>
+      <w:r>
+        <w:t xml:space="preserve">Figure </w:t>
+      </w:r>
+      <w:fldSimple w:instr=" SEQ Figure \* ARABIC ">
+        <w:r>
+          <w:rPr>
+            <w:noProof/>
+          </w:rPr>
+          <w:t>19</w:t>
+        </w:r>
+      </w:fldSimple>
+      <w:r>
+        <w:t>- Advanced Charting</w:t>
+      </w:r>
+    </w:p>
+    <w:p/>
+    <w:p>
+      <w:pPr>
+        <w:rPr>
+          <w:b/>
+        </w:rPr>
+      </w:pPr>
+      <w:r>
+        <w:rPr>
+          <w:b/>
+        </w:rPr>
+        <w:t xml:space="preserve">3.2) </w:t>
+      </w:r>
+    </w:p>
+    <w:p>
+      <w:pPr>
+        <w:keepNext/>
+        <w:jc w:val="center"/>
+      </w:pPr>
+      <w:r>
+        <w:pict>
+          <v:shape id="_x0000_i1039" type="#_x0000_t75" style="width:467.7pt;height:190.35pt">
+            <v:imagedata r:id="rId27" o:title="Schematic"/>
+          </v:shape>
+        </w:pict>
+      </w:r>
+    </w:p>
+    <w:p>
+      <w:pPr>
+        <w:pStyle w:val="ResimYazs"/>
+        <w:jc w:val="center"/>
+      </w:pPr>
+      <w:r>
+        <w:t xml:space="preserve">Figure </w:t>
+      </w:r>
+      <w:fldSimple w:instr=" SEQ Figure \* ARABIC ">
+        <w:r>
+          <w:rPr>
+            <w:noProof/>
+          </w:rPr>
+          <w:t>20</w:t>
+        </w:r>
+      </w:fldSimple>
+      <w:r>
+        <w:t>- Obtained Schematic</w:t>
+      </w:r>
+    </w:p>
+    <w:p/>
+    <w:p>
+      <w:pPr>
+        <w:keepNext/>
+        <w:jc w:val="center"/>
+      </w:pPr>
+      <w:r>
+        <w:pict>
+          <v:shape id="_x0000_i1040" type="#_x0000_t75" style="width:166.55pt;height:131.5pt">
+            <v:imagedata r:id="rId28" o:title="efficiency"/>
+          </v:shape>
+        </w:pict>
+      </w:r>
+    </w:p>
+    <w:p>
+      <w:pPr>
+        <w:pStyle w:val="ResimYazs"/>
+        <w:jc w:val="center"/>
+      </w:pPr>
+      <w:r>
+        <w:t xml:space="preserve">Figure </w:t>
+      </w:r>
+      <w:fldSimple w:instr=" SEQ Figure \* ARABIC ">
+        <w:r>
+          <w:rPr>
+            <w:noProof/>
+          </w:rPr>
+          <w:t>21</w:t>
+        </w:r>
+      </w:fldSimple>
+      <w:r>
+        <w:t xml:space="preserve">- Efficiency </w:t>
+      </w:r>
+      <w:proofErr w:type="spellStart"/>
+      <w:r>
+        <w:t>vs</w:t>
+      </w:r>
+      <w:proofErr w:type="spellEnd"/>
+      <w:r>
+        <w:t xml:space="preserve"> output characteristics</w:t>
+      </w:r>
+    </w:p>
+    <w:p/>
+    <w:p>
+      <w:pPr>
+        <w:keepNext/>
+        <w:jc w:val="center"/>
+      </w:pPr>
+      <w:r>
+        <w:lastRenderedPageBreak/>
+        <w:pict>
+          <v:shape id="_x0000_i1041" type="#_x0000_t75" style="width:189.1pt;height:194.7pt">
+            <v:imagedata r:id="rId29" o:title="vout(p-p) vs output current"/>
+          </v:shape>
+        </w:pict>
+      </w:r>
+    </w:p>
+    <w:p>
+      <w:pPr>
+        <w:pStyle w:val="ResimYazs"/>
+        <w:jc w:val="center"/>
+      </w:pPr>
+      <w:r>
+        <w:t xml:space="preserve">Figure </w:t>
+      </w:r>
+      <w:fldSimple w:instr=" SEQ Figure \* ARABIC ">
+        <w:r>
+          <w:rPr>
+            <w:noProof/>
+          </w:rPr>
+          <w:t>22</w:t>
+        </w:r>
+      </w:fldSimple>
+      <w:r>
+        <w:t xml:space="preserve">- Output ripple </w:t>
+      </w:r>
+      <w:proofErr w:type="spellStart"/>
+      <w:r>
+        <w:t>vs</w:t>
+      </w:r>
+      <w:proofErr w:type="spellEnd"/>
+      <w:r>
+        <w:t xml:space="preserve"> output current characteristics</w:t>
+      </w:r>
+    </w:p>
+    <w:p/>
+    <w:p>
+      <w:r>
+        <w:t>Table-1: Desired values taken from Op-</w:t>
+      </w:r>
+      <w:proofErr w:type="spellStart"/>
+      <w:r>
+        <w:t>Vals</w:t>
+      </w:r>
+      <w:proofErr w:type="spellEnd"/>
+      <w:r>
+        <w:t xml:space="preserve"> button</w:t>
+      </w:r>
+    </w:p>
+    <w:tbl>
+      <w:tblPr>
+        <w:tblStyle w:val="TabloKlavuzu"/>
+        <w:tblW w:w="0" w:type="auto"/>
+        <w:tblLook w:val="04A0"/>
+      </w:tblPr>
+      <w:tblGrid>
+        <w:gridCol w:w="2394"/>
+        <w:gridCol w:w="2394"/>
+        <w:gridCol w:w="2394"/>
+        <w:gridCol w:w="2394"/>
+      </w:tblGrid>
+      <w:tr>
+        <w:tc>
+          <w:tcPr>
+            <w:tcW w:w="2394" w:type="dxa"/>
+          </w:tcPr>
+          <w:p>
+            <w:pPr>
+              <w:jc w:val="center"/>
+              <w:rPr>
+                <w:b/>
+              </w:rPr>
+            </w:pPr>
+            <w:r>
+              <w:rPr>
+                <w:b/>
+              </w:rPr>
+              <w:t>Name</w:t>
+            </w:r>
+          </w:p>
+        </w:tc>
+        <w:tc>
+          <w:tcPr>
+            <w:tcW w:w="2394" w:type="dxa"/>
+          </w:tcPr>
+          <w:p>
+            <w:pPr>
+              <w:jc w:val="center"/>
+              <w:rPr>
+                <w:b/>
+              </w:rPr>
+            </w:pPr>
+            <w:r>
+              <w:rPr>
+                <w:b/>
+              </w:rPr>
+              <w:t>Value</w:t>
+            </w:r>
+          </w:p>
+        </w:tc>
+        <w:tc>
+          <w:tcPr>
+            <w:tcW w:w="2394" w:type="dxa"/>
+          </w:tcPr>
+          <w:p>
+            <w:pPr>
+              <w:jc w:val="center"/>
+              <w:rPr>
+                <w:b/>
+              </w:rPr>
+            </w:pPr>
+            <w:r>
+              <w:rPr>
+                <w:b/>
+              </w:rPr>
+              <w:t>Category</w:t>
+            </w:r>
+          </w:p>
+        </w:tc>
+        <w:tc>
+          <w:tcPr>
+            <w:tcW w:w="2394" w:type="dxa"/>
+          </w:tcPr>
+          <w:p>
+            <w:pPr>
+              <w:jc w:val="center"/>
+              <w:rPr>
+                <w:b/>
+              </w:rPr>
+            </w:pPr>
+            <w:r>
+              <w:rPr>
+                <w:b/>
+              </w:rPr>
+              <w:t>Description</w:t>
+            </w:r>
+          </w:p>
+        </w:tc>
+      </w:tr>
+      <w:tr>
+        <w:tc>
+          <w:tcPr>
+            <w:tcW w:w="2394" w:type="dxa"/>
+          </w:tcPr>
+          <w:p>
+            <w:pPr>
+              <w:rPr>
+                <w:vertAlign w:val="subscript"/>
+              </w:rPr>
+            </w:pPr>
+            <w:r>
+              <w:t>I</w:t>
+            </w:r>
+            <w:r>
+              <w:rPr>
+                <w:vertAlign w:val="subscript"/>
+              </w:rPr>
+              <w:t>L(p-p)</w:t>
+            </w:r>
+          </w:p>
+        </w:tc>
+        <w:tc>
+          <w:tcPr>
+            <w:tcW w:w="2394" w:type="dxa"/>
+          </w:tcPr>
+          <w:p>
+            <w:r>
+              <w:t>8.204 A</w:t>
+            </w:r>
+          </w:p>
+        </w:tc>
+        <w:tc>
+          <w:tcPr>
+            <w:tcW w:w="2394" w:type="dxa"/>
+          </w:tcPr>
+          <w:p>
+            <w:r>
+              <w:t>Inductor</w:t>
+            </w:r>
+          </w:p>
+        </w:tc>
+        <w:tc>
+          <w:tcPr>
+            <w:tcW w:w="2394" w:type="dxa"/>
+          </w:tcPr>
+          <w:p>
+            <w:r>
+              <w:t>Peak-to-peak Inductor Ripple  Current</w:t>
+            </w:r>
+          </w:p>
+        </w:tc>
+      </w:tr>
+      <w:tr>
+        <w:tc>
+          <w:tcPr>
+            <w:tcW w:w="2394" w:type="dxa"/>
+          </w:tcPr>
+          <w:p>
+            <w:pPr>
+              <w:rPr>
+                <w:vertAlign w:val="subscript"/>
+              </w:rPr>
+            </w:pPr>
+            <w:proofErr w:type="spellStart"/>
+            <w:r>
+              <w:t>V</w:t>
+            </w:r>
+            <w:r>
+              <w:rPr>
+                <w:vertAlign w:val="subscript"/>
+              </w:rPr>
+              <w:t>out</w:t>
+            </w:r>
+            <w:proofErr w:type="spellEnd"/>
+            <w:r>
+              <w:rPr>
+                <w:vertAlign w:val="subscript"/>
+              </w:rPr>
+              <w:t>(p-p)</w:t>
+            </w:r>
+          </w:p>
+        </w:tc>
+        <w:tc>
+          <w:tcPr>
+            <w:tcW w:w="2394" w:type="dxa"/>
+          </w:tcPr>
+          <w:p>
+            <w:r>
+              <w:t>0.074  V</w:t>
+            </w:r>
+          </w:p>
+        </w:tc>
+        <w:tc>
+          <w:tcPr>
+            <w:tcW w:w="2394" w:type="dxa"/>
+          </w:tcPr>
+          <w:p>
+            <w:r>
+              <w:t>System Information</w:t>
+            </w:r>
+          </w:p>
+        </w:tc>
+        <w:tc>
+          <w:tcPr>
+            <w:tcW w:w="2394" w:type="dxa"/>
+          </w:tcPr>
+          <w:p>
+            <w:r>
+              <w:t>Peak-to-peak Ripple Voltage Value</w:t>
+            </w:r>
+          </w:p>
+        </w:tc>
+      </w:tr>
+      <w:tr>
+        <w:tc>
+          <w:tcPr>
+            <w:tcW w:w="2394" w:type="dxa"/>
+          </w:tcPr>
+          <w:p>
+            <w:r>
+              <w:t>Efficiency</w:t>
+            </w:r>
+          </w:p>
+        </w:tc>
+        <w:tc>
+          <w:tcPr>
+            <w:tcW w:w="2394" w:type="dxa"/>
+          </w:tcPr>
+          <w:p>
+            <w:r>
+              <w:t>95.78 %</w:t>
+            </w:r>
+          </w:p>
+        </w:tc>
+        <w:tc>
+          <w:tcPr>
+            <w:tcW w:w="2394" w:type="dxa"/>
+          </w:tcPr>
+          <w:p>
+            <w:r>
+              <w:t>System Information</w:t>
+            </w:r>
+          </w:p>
+        </w:tc>
+        <w:tc>
+          <w:tcPr>
+            <w:tcW w:w="2394" w:type="dxa"/>
+          </w:tcPr>
+          <w:p>
+            <w:r>
+              <w:t xml:space="preserve">Steady State </w:t>
+            </w:r>
+            <w:proofErr w:type="spellStart"/>
+            <w:r>
+              <w:t>Efficicency</w:t>
+            </w:r>
+            <w:proofErr w:type="spellEnd"/>
+          </w:p>
+        </w:tc>
+      </w:tr>
+      <w:tr>
+        <w:tc>
+          <w:tcPr>
+            <w:tcW w:w="2394" w:type="dxa"/>
+          </w:tcPr>
+          <w:p>
+            <w:pPr>
+              <w:rPr>
+                <w:vertAlign w:val="subscript"/>
+              </w:rPr>
+            </w:pPr>
+            <w:r>
+              <w:t>T</w:t>
+            </w:r>
+            <w:r>
+              <w:rPr>
+                <w:vertAlign w:val="subscript"/>
+              </w:rPr>
+              <w:t>J(IC)</w:t>
+            </w:r>
+          </w:p>
+        </w:tc>
+        <w:tc>
+          <w:tcPr>
+            <w:tcW w:w="2394" w:type="dxa"/>
+          </w:tcPr>
+          <w:p>
+            <w:r>
+              <w:t>53.3 °C</w:t>
+            </w:r>
+          </w:p>
+        </w:tc>
+        <w:tc>
+          <w:tcPr>
+            <w:tcW w:w="2394" w:type="dxa"/>
+          </w:tcPr>
+          <w:p>
+            <w:r>
+              <w:t>IC</w:t>
+            </w:r>
+          </w:p>
+        </w:tc>
+        <w:tc>
+          <w:tcPr>
+            <w:tcW w:w="2394" w:type="dxa"/>
+          </w:tcPr>
+          <w:p>
+            <w:r>
+              <w:t>IC Junction Temperature</w:t>
+            </w:r>
+          </w:p>
+        </w:tc>
+      </w:tr>
+      <w:tr>
+        <w:tc>
+          <w:tcPr>
+            <w:tcW w:w="2394" w:type="dxa"/>
+          </w:tcPr>
+          <w:p>
+            <w:r>
+              <w:t>Mode</w:t>
+            </w:r>
+          </w:p>
+        </w:tc>
+        <w:tc>
+          <w:tcPr>
+            <w:tcW w:w="2394" w:type="dxa"/>
+          </w:tcPr>
+          <w:p>
+            <w:r>
+              <w:t>BOOST CCM</w:t>
+            </w:r>
+          </w:p>
+        </w:tc>
+        <w:tc>
+          <w:tcPr>
+            <w:tcW w:w="2394" w:type="dxa"/>
+          </w:tcPr>
+          <w:p>
+            <w:r>
+              <w:t>System Information</w:t>
+            </w:r>
+          </w:p>
+        </w:tc>
+        <w:tc>
+          <w:tcPr>
+            <w:tcW w:w="2394" w:type="dxa"/>
+          </w:tcPr>
+          <w:p>
+            <w:r>
+              <w:t>PWM/PFM Mode</w:t>
+            </w:r>
+          </w:p>
+        </w:tc>
+      </w:tr>
+      <w:tr>
+        <w:tc>
+          <w:tcPr>
+            <w:tcW w:w="2394" w:type="dxa"/>
+          </w:tcPr>
+          <w:p>
+            <w:r>
+              <w:t>Footprint</w:t>
+            </w:r>
+          </w:p>
+        </w:tc>
+        <w:tc>
+          <w:tcPr>
+            <w:tcW w:w="2394" w:type="dxa"/>
+          </w:tcPr>
+          <w:p>
+            <w:r>
+              <w:t>123 mm</w:t>
+            </w:r>
+            <w:r>
+              <w:rPr>
+                <w:vertAlign w:val="superscript"/>
+              </w:rPr>
+              <w:t>2</w:t>
+            </w:r>
+          </w:p>
+        </w:tc>
+        <w:tc>
+          <w:tcPr>
+            <w:tcW w:w="2394" w:type="dxa"/>
+          </w:tcPr>
+          <w:p>
+            <w:r>
+              <w:t>System Information</w:t>
+            </w:r>
+          </w:p>
+        </w:tc>
+        <w:tc>
+          <w:tcPr>
+            <w:tcW w:w="2394" w:type="dxa"/>
+          </w:tcPr>
+          <w:p>
+            <w:pPr>
+              <w:jc w:val="center"/>
+            </w:pPr>
+            <w:r>
+              <w:t>Total Footprint Area of BOM Components</w:t>
+            </w:r>
+          </w:p>
+        </w:tc>
+      </w:tr>
+      <w:tr>
+        <w:tc>
+          <w:tcPr>
+            <w:tcW w:w="2394" w:type="dxa"/>
+          </w:tcPr>
+          <w:p>
+            <w:r>
+              <w:t>BOM Cost</w:t>
+            </w:r>
+          </w:p>
+        </w:tc>
+        <w:tc>
+          <w:tcPr>
+            <w:tcW w:w="2394" w:type="dxa"/>
+          </w:tcPr>
+          <w:p>
+            <w:r>
+              <w:t>3.53 $</w:t>
+            </w:r>
+          </w:p>
+        </w:tc>
+        <w:tc>
+          <w:tcPr>
+            <w:tcW w:w="2394" w:type="dxa"/>
+          </w:tcPr>
+          <w:p>
+            <w:r>
+              <w:t>System Information</w:t>
+            </w:r>
+          </w:p>
+        </w:tc>
+        <w:tc>
+          <w:tcPr>
+            <w:tcW w:w="2394" w:type="dxa"/>
+          </w:tcPr>
+          <w:p>
+            <w:r>
+              <w:t>Total BOM Cost</w:t>
+            </w:r>
+          </w:p>
+        </w:tc>
+      </w:tr>
+    </w:tbl>
+    <w:p/>
+    <w:p>
+      <w:pPr>
+        <w:keepNext/>
+        <w:jc w:val="center"/>
+      </w:pPr>
+      <w:r>
+        <w:pict>
+          <v:shape id="_x0000_i1042" type="#_x0000_t75" style="width:502.1pt;height:116.45pt">
+            <v:imagedata r:id="rId30" o:title="power schemmatic"/>
+          </v:shape>
+        </w:pict>
+      </w:r>
+    </w:p>
+    <w:p>
+      <w:pPr>
+        <w:pStyle w:val="ResimYazs"/>
+        <w:jc w:val="center"/>
+      </w:pPr>
+      <w:r>
+        <w:t xml:space="preserve">Figure </w:t>
+      </w:r>
+      <w:fldSimple w:instr=" SEQ Figure \* ARABIC ">
+        <w:r>
+          <w:rPr>
+            <w:noProof/>
+          </w:rPr>
+          <w:t>23</w:t>
+        </w:r>
+      </w:fldSimple>
+      <w:r>
+        <w:t>-- Power loss graph for circuit elements</w:t>
+      </w:r>
     </w:p>
     <w:p/>
     <w:p/>
-    <w:p/>
-    <w:p/>
+    <w:p>
+      <w:pPr>
+        <w:keepNext/>
+        <w:jc w:val="center"/>
+      </w:pPr>
+      <w:r>
+        <w:lastRenderedPageBreak/>
+        <w:pict>
+          <v:shape id="_x0000_i1043" type="#_x0000_t75" style="width:264.85pt;height:154.65pt">
+            <v:imagedata r:id="rId31" o:title="Vout vs time"/>
+          </v:shape>
+        </w:pict>
+      </w:r>
+    </w:p>
+    <w:p>
+      <w:pPr>
+        <w:pStyle w:val="ResimYazs"/>
+        <w:jc w:val="center"/>
+      </w:pPr>
+      <w:r>
+        <w:t xml:space="preserve">Figure </w:t>
+      </w:r>
+      <w:fldSimple w:instr=" SEQ Figure \* ARABIC ">
+        <w:r>
+          <w:rPr>
+            <w:noProof/>
+          </w:rPr>
+          <w:t>24</w:t>
+        </w:r>
+      </w:fldSimple>
+      <w:r>
+        <w:t xml:space="preserve">- </w:t>
+      </w:r>
+      <w:proofErr w:type="spellStart"/>
+      <w:r>
+        <w:t>Vout</w:t>
+      </w:r>
+      <w:proofErr w:type="spellEnd"/>
+      <w:r>
+        <w:t xml:space="preserve"> </w:t>
+      </w:r>
+      <w:proofErr w:type="spellStart"/>
+      <w:r>
+        <w:t>vs</w:t>
+      </w:r>
+      <w:proofErr w:type="spellEnd"/>
+      <w:r>
+        <w:t xml:space="preserve"> t (steady state)</w:t>
+      </w:r>
+    </w:p>
+    <w:p>
+      <w:pPr>
+        <w:keepNext/>
+        <w:jc w:val="center"/>
+      </w:pPr>
+      <w:r>
+        <w:pict>
+          <v:shape id="_x0000_i1044" type="#_x0000_t75" style="width:252.95pt;height:172.8pt">
+            <v:imagedata r:id="rId32" o:title="ınductor current vs time"/>
+          </v:shape>
+        </w:pict>
+      </w:r>
+    </w:p>
+    <w:p>
+      <w:pPr>
+        <w:pStyle w:val="ResimYazs"/>
+        <w:jc w:val="center"/>
+      </w:pPr>
+      <w:r>
+        <w:t xml:space="preserve">Figure </w:t>
+      </w:r>
+      <w:fldSimple w:instr=" SEQ Figure \* ARABIC ">
+        <w:r>
+          <w:rPr>
+            <w:noProof/>
+          </w:rPr>
+          <w:t>25</w:t>
+        </w:r>
+      </w:fldSimple>
+      <w:r>
+        <w:t xml:space="preserve">- IL </w:t>
+      </w:r>
+      <w:proofErr w:type="spellStart"/>
+      <w:r>
+        <w:t>vs</w:t>
+      </w:r>
+      <w:proofErr w:type="spellEnd"/>
+      <w:r>
+        <w:t xml:space="preserve"> t (steady state)</w:t>
+      </w:r>
+    </w:p>
+    <w:p>
+      <w:pPr>
+        <w:keepNext/>
+        <w:jc w:val="center"/>
+      </w:pPr>
+      <w:r>
+        <w:pict>
+          <v:shape id="_x0000_i1045" type="#_x0000_t75" style="width:239.15pt;height:154pt">
+            <v:imagedata r:id="rId33" o:title="Vout&amp; Iload vs time (transient)"/>
+          </v:shape>
+        </w:pict>
+      </w:r>
+    </w:p>
+    <w:p>
+      <w:pPr>
+        <w:pStyle w:val="ResimYazs"/>
+        <w:jc w:val="center"/>
+      </w:pPr>
+      <w:r>
+        <w:t xml:space="preserve">Figure </w:t>
+      </w:r>
+      <w:fldSimple w:instr=" SEQ Figure \* ARABIC ">
+        <w:r>
+          <w:rPr>
+            <w:noProof/>
+          </w:rPr>
+          <w:t>26</w:t>
+        </w:r>
+      </w:fldSimple>
+      <w:r>
+        <w:t xml:space="preserve">- </w:t>
+      </w:r>
+      <w:proofErr w:type="spellStart"/>
+      <w:r>
+        <w:t>Vout</w:t>
+      </w:r>
+      <w:proofErr w:type="spellEnd"/>
+      <w:r>
+        <w:t xml:space="preserve"> &amp; </w:t>
+      </w:r>
+      <w:proofErr w:type="spellStart"/>
+      <w:r>
+        <w:t>ILoad</w:t>
+      </w:r>
+      <w:proofErr w:type="spellEnd"/>
+      <w:r>
+        <w:t xml:space="preserve"> </w:t>
+      </w:r>
+      <w:proofErr w:type="spellStart"/>
+      <w:r>
+        <w:t>vs</w:t>
+      </w:r>
+      <w:proofErr w:type="spellEnd"/>
+      <w:r>
+        <w:t xml:space="preserve"> t (load transient)</w:t>
+      </w:r>
+    </w:p>
+    <w:p>
+      <w:r>
+        <w:rPr>
+          <w:b/>
+        </w:rPr>
+        <w:t>Comments about obtained characteristics</w:t>
+      </w:r>
+      <w:r>
+        <w:t>:</w:t>
+      </w:r>
+    </w:p>
+    <w:p>
+      <w:proofErr w:type="spellStart"/>
+      <w:r>
+        <w:rPr>
+          <w:u w:val="single"/>
+        </w:rPr>
+        <w:t>V</w:t>
+      </w:r>
+      <w:r>
+        <w:rPr>
+          <w:u w:val="single"/>
+          <w:vertAlign w:val="subscript"/>
+        </w:rPr>
+        <w:t>out</w:t>
+      </w:r>
+      <w:proofErr w:type="spellEnd"/>
+      <w:r>
+        <w:rPr>
+          <w:u w:val="single"/>
+        </w:rPr>
+        <w:t xml:space="preserve"> </w:t>
+      </w:r>
+      <w:proofErr w:type="spellStart"/>
+      <w:r>
+        <w:rPr>
+          <w:u w:val="single"/>
+        </w:rPr>
+        <w:t>vs</w:t>
+      </w:r>
+      <w:proofErr w:type="spellEnd"/>
+      <w:r>
+        <w:rPr>
+          <w:u w:val="single"/>
+        </w:rPr>
+        <w:t xml:space="preserve"> t (steady state):</w:t>
+      </w:r>
+      <w:r>
+        <w:t xml:space="preserve"> As we expected an output voltage characteristic whose mean is 12 V with small ripples (0.074 </w:t>
+      </w:r>
+      <w:proofErr w:type="spellStart"/>
+      <w:r>
+        <w:t>V</w:t>
+      </w:r>
+      <w:r>
+        <w:rPr>
+          <w:vertAlign w:val="subscript"/>
+        </w:rPr>
+        <w:t>p</w:t>
+      </w:r>
+      <w:proofErr w:type="spellEnd"/>
+      <w:r>
+        <w:rPr>
+          <w:vertAlign w:val="subscript"/>
+        </w:rPr>
+        <w:t>-p</w:t>
+      </w:r>
+      <w:r>
+        <w:t xml:space="preserve">), the obtained </w:t>
+      </w:r>
+      <w:proofErr w:type="spellStart"/>
+      <w:r>
+        <w:t>V</w:t>
+      </w:r>
+      <w:r>
+        <w:rPr>
+          <w:vertAlign w:val="subscript"/>
+        </w:rPr>
+        <w:t>out</w:t>
+      </w:r>
+      <w:proofErr w:type="spellEnd"/>
+      <w:r>
+        <w:t xml:space="preserve"> </w:t>
+      </w:r>
+      <w:proofErr w:type="spellStart"/>
+      <w:r>
+        <w:t>vs</w:t>
+      </w:r>
+      <w:proofErr w:type="spellEnd"/>
+      <w:r>
+        <w:t xml:space="preserve"> time - as shown in figure 24 – is consistent with our expectations.</w:t>
+      </w:r>
+    </w:p>
+    <w:p>
+      <w:r>
+        <w:rPr>
+          <w:u w:val="single"/>
+        </w:rPr>
+        <w:lastRenderedPageBreak/>
+        <w:t>I</w:t>
+      </w:r>
+      <w:r>
+        <w:rPr>
+          <w:u w:val="single"/>
+          <w:vertAlign w:val="subscript"/>
+        </w:rPr>
+        <w:t>L</w:t>
+      </w:r>
+      <w:r>
+        <w:rPr>
+          <w:u w:val="single"/>
+        </w:rPr>
+        <w:t xml:space="preserve"> </w:t>
+      </w:r>
+      <w:proofErr w:type="spellStart"/>
+      <w:r>
+        <w:rPr>
+          <w:u w:val="single"/>
+        </w:rPr>
+        <w:t>vs</w:t>
+      </w:r>
+      <w:proofErr w:type="spellEnd"/>
+      <w:r>
+        <w:rPr>
+          <w:u w:val="single"/>
+        </w:rPr>
+        <w:t xml:space="preserve"> t (steady state):</w:t>
+      </w:r>
+      <w:r>
+        <w:rPr>
+          <w:u w:val="single"/>
+        </w:rPr>
+        <w:t xml:space="preserve"> </w:t>
+      </w:r>
+      <w:r>
+        <w:t xml:space="preserve"> Considering that we do not want to operate our system at discontinuous conduction mode, which starts when I</w:t>
+      </w:r>
+      <w:r>
+        <w:rPr>
+          <w:vertAlign w:val="subscript"/>
+        </w:rPr>
+        <w:t>L</w:t>
+      </w:r>
+      <w:r>
+        <w:t xml:space="preserve"> goes into negative region, the obtained I</w:t>
+      </w:r>
+      <w:r>
+        <w:rPr>
+          <w:vertAlign w:val="subscript"/>
+        </w:rPr>
+        <w:t>L</w:t>
+      </w:r>
+      <w:r>
+        <w:t xml:space="preserve"> </w:t>
+      </w:r>
+      <w:proofErr w:type="spellStart"/>
+      <w:r>
+        <w:t>vs</w:t>
+      </w:r>
+      <w:proofErr w:type="spellEnd"/>
+      <w:r>
+        <w:t xml:space="preserve"> time graphs assures that our system does not go into discontinuous conduction mode which is desired</w:t>
+      </w:r>
+      <w:r>
+        <w:t>. Also note that I</w:t>
+      </w:r>
+      <w:r>
+        <w:rPr>
+          <w:vertAlign w:val="subscript"/>
+        </w:rPr>
+        <w:t>L</w:t>
+      </w:r>
+      <w:r>
+        <w:t xml:space="preserve"> </w:t>
+      </w:r>
+      <w:proofErr w:type="spellStart"/>
+      <w:r>
+        <w:t>vs</w:t>
+      </w:r>
+      <w:proofErr w:type="spellEnd"/>
+      <w:r>
+        <w:t xml:space="preserve"> time characteristic shows a triangular behaviour which is expected since V</w:t>
+      </w:r>
+      <w:r>
+        <w:rPr>
+          <w:vertAlign w:val="subscript"/>
+        </w:rPr>
+        <w:t>L</w:t>
+      </w:r>
+      <w:r>
+        <w:t xml:space="preserve"> </w:t>
+      </w:r>
+      <w:proofErr w:type="spellStart"/>
+      <w:r>
+        <w:t>vs</w:t>
+      </w:r>
+      <w:proofErr w:type="spellEnd"/>
+      <w:r>
+        <w:t xml:space="preserve"> time characteristic shows a PWM kind of behaviour and inductor current is obtained by taking the derivative of V</w:t>
+      </w:r>
+      <w:r>
+        <w:rPr>
+          <w:vertAlign w:val="subscript"/>
+        </w:rPr>
+        <w:t>L</w:t>
+      </w:r>
+      <w:r>
+        <w:t>. Hence the obtained I</w:t>
+      </w:r>
+      <w:r>
+        <w:rPr>
+          <w:vertAlign w:val="subscript"/>
+        </w:rPr>
+        <w:t>L</w:t>
+      </w:r>
+      <w:r>
+        <w:t xml:space="preserve"> characteristic is completely consistent with our expectations.</w:t>
+      </w:r>
+    </w:p>
+    <w:p>
+      <w:pPr>
+        <w:rPr>
+          <w:u w:val="single"/>
+        </w:rPr>
+      </w:pPr>
+      <w:proofErr w:type="spellStart"/>
+      <w:r>
+        <w:rPr>
+          <w:u w:val="single"/>
+        </w:rPr>
+        <w:t>V</w:t>
+      </w:r>
+      <w:r>
+        <w:rPr>
+          <w:u w:val="single"/>
+          <w:vertAlign w:val="subscript"/>
+        </w:rPr>
+        <w:t>out</w:t>
+      </w:r>
+      <w:proofErr w:type="spellEnd"/>
+      <w:r>
+        <w:rPr>
+          <w:u w:val="single"/>
+        </w:rPr>
+        <w:t xml:space="preserve"> &amp; </w:t>
+      </w:r>
+      <w:proofErr w:type="spellStart"/>
+      <w:r>
+        <w:rPr>
+          <w:u w:val="single"/>
+        </w:rPr>
+        <w:t>I</w:t>
+      </w:r>
+      <w:r>
+        <w:rPr>
+          <w:u w:val="single"/>
+          <w:vertAlign w:val="subscript"/>
+        </w:rPr>
+        <w:t>Load</w:t>
+      </w:r>
+      <w:proofErr w:type="spellEnd"/>
+      <w:r>
+        <w:rPr>
+          <w:u w:val="single"/>
+        </w:rPr>
+        <w:t xml:space="preserve"> </w:t>
+      </w:r>
+      <w:proofErr w:type="spellStart"/>
+      <w:r>
+        <w:rPr>
+          <w:u w:val="single"/>
+        </w:rPr>
+        <w:t>vs</w:t>
+      </w:r>
+      <w:proofErr w:type="spellEnd"/>
+      <w:r>
+        <w:rPr>
+          <w:u w:val="single"/>
+        </w:rPr>
+        <w:t xml:space="preserve"> t (load transient)</w:t>
+      </w:r>
+      <w:proofErr w:type="gramStart"/>
+      <w:r>
+        <w:t>:  ????????????????????????????</w:t>
+      </w:r>
+      <w:proofErr w:type="gramEnd"/>
+    </w:p>
     <w:p>
       <w:pPr>
         <w:rPr>

</xml_diff>